<commit_message>
Added Zapata et al. 2004
</commit_message>
<xml_diff>
--- a/anc/references.docx
+++ b/anc/references.docx
@@ -257,7 +257,7 @@
         <w:rPr>
           <w:rFonts w:hint="default"/>
         </w:rPr>
-        <w:t xml:space="preserve">Zapata, M.; Fraga, S.; Rodríguez, F.; Garrido, J.L. 2012. </w:t>
+        <w:t xml:space="preserve">Zapata, M.; Jeffrey, S. W.; Wright, S. W.; Rodríguez, F.; Garrido, J. L.; Clementson, L. 2004. </w:t>
       </w:r>
       <w:r>
         <w:rPr>
@@ -265,13 +265,13 @@
           <w:b/>
           <w:bCs/>
         </w:rPr>
-        <w:t>Pigment-based chloroplast types in dinoflagellates</w:t>
-      </w:r>
-      <w:r>
-        <w:rPr>
-          <w:rFonts w:hint="default"/>
-        </w:rPr>
-        <w:t xml:space="preserve">. Marine Ecology Progress Series 465, 3, 33-52. DOI: </w:t>
+        <w:t>Photosynthetic pigments in 37 species (65 strains) of Haptophyta: implications for oceanography and chemotaxonomy</w:t>
+      </w:r>
+      <w:r>
+        <w:rPr>
+          <w:rFonts w:hint="default"/>
+        </w:rPr>
+        <w:t xml:space="preserve">. Marine Ecology Progress Series 270, 83-102. DOI: </w:t>
       </w:r>
       <w:r>
         <w:rPr>
@@ -283,7 +283,7 @@
         <w:rPr>
           <w:rFonts w:hint="default"/>
         </w:rPr>
-        <w:instrText xml:space="preserve"> HYPERLINK "http://doi.org/10.3354/meps09879" </w:instrText>
+        <w:instrText xml:space="preserve"> HYPERLINK "http://www.int-res.com/abstracts/meps/v270/p83-102/" </w:instrText>
       </w:r>
       <w:r>
         <w:rPr>
@@ -296,7 +296,7 @@
           <w:rStyle w:val="4"/>
           <w:rFonts w:hint="default"/>
         </w:rPr>
-        <w:t>10.3354/meps09879</w:t>
+        <w:t>10.3354/meps270083</w:t>
       </w:r>
       <w:r>
         <w:rPr>
@@ -306,6 +306,81 @@
       </w:r>
       <w:bookmarkStart w:id="0" w:name="_GoBack"/>
       <w:bookmarkEnd w:id="0"/>
+    </w:p>
+    <w:p>
+      <w:pPr>
+        <w:keepNext w:val="0"/>
+        <w:keepLines w:val="0"/>
+        <w:pageBreakBefore w:val="0"/>
+        <w:widowControl/>
+        <w:kinsoku/>
+        <w:wordWrap/>
+        <w:overflowPunct/>
+        <w:topLinePunct w:val="0"/>
+        <w:autoSpaceDE/>
+        <w:autoSpaceDN/>
+        <w:bidi w:val="0"/>
+        <w:adjustRightInd/>
+        <w:snapToGrid/>
+        <w:spacing w:after="181" w:afterLines="50"/>
+        <w:ind w:left="600" w:leftChars="0" w:hanging="600" w:hangingChars="300"/>
+        <w:jc w:val="both"/>
+        <w:textAlignment w:val="auto"/>
+        <w:rPr>
+          <w:rFonts w:hint="default"/>
+        </w:rPr>
+      </w:pPr>
+      <w:r>
+        <w:rPr>
+          <w:rFonts w:hint="default"/>
+        </w:rPr>
+        <w:t xml:space="preserve">Zapata, M.; Fraga, S.; Rodríguez, F.; Garrido, J.L. 2012. </w:t>
+      </w:r>
+      <w:r>
+        <w:rPr>
+          <w:rFonts w:hint="default"/>
+          <w:b/>
+          <w:bCs/>
+        </w:rPr>
+        <w:t>Pigment-based chloroplast types in dinoflagellates</w:t>
+      </w:r>
+      <w:r>
+        <w:rPr>
+          <w:rFonts w:hint="default"/>
+        </w:rPr>
+        <w:t xml:space="preserve">. Marine Ecology Progress Series 465, 3, 33-52. DOI: </w:t>
+      </w:r>
+      <w:r>
+        <w:rPr>
+          <w:rFonts w:hint="default"/>
+        </w:rPr>
+        <w:fldChar w:fldCharType="begin"/>
+      </w:r>
+      <w:r>
+        <w:rPr>
+          <w:rFonts w:hint="default"/>
+        </w:rPr>
+        <w:instrText xml:space="preserve"> HYPERLINK "http://doi.org/10.3354/meps09879" </w:instrText>
+      </w:r>
+      <w:r>
+        <w:rPr>
+          <w:rFonts w:hint="default"/>
+        </w:rPr>
+        <w:fldChar w:fldCharType="separate"/>
+      </w:r>
+      <w:r>
+        <w:rPr>
+          <w:rStyle w:val="4"/>
+          <w:rFonts w:hint="default"/>
+        </w:rPr>
+        <w:t>10.3354/meps09879</w:t>
+      </w:r>
+      <w:r>
+        <w:rPr>
+          <w:rFonts w:hint="default"/>
+        </w:rPr>
+        <w:fldChar w:fldCharType="end"/>
+      </w:r>
     </w:p>
     <w:p/>
     <w:sectPr>
@@ -393,7 +468,7 @@
     <w:lsdException w:qFormat="1" w:unhideWhenUsed="0" w:uiPriority="0" w:semiHidden="0" w:name="Title"/>
     <w:lsdException w:unhideWhenUsed="0" w:uiPriority="0" w:semiHidden="0" w:name="Closing"/>
     <w:lsdException w:unhideWhenUsed="0" w:uiPriority="0" w:semiHidden="0" w:name="Signature"/>
-    <w:lsdException w:unhideWhenUsed="0" w:uiPriority="0" w:name="Default Paragraph Font"/>
+    <w:lsdException w:qFormat="1" w:unhideWhenUsed="0" w:uiPriority="0" w:name="Default Paragraph Font"/>
     <w:lsdException w:unhideWhenUsed="0" w:uiPriority="0" w:semiHidden="0" w:name="Body Text"/>
     <w:lsdException w:unhideWhenUsed="0" w:uiPriority="0" w:semiHidden="0" w:name="Body Text Indent"/>
     <w:lsdException w:unhideWhenUsed="0" w:uiPriority="0" w:semiHidden="0" w:name="List Continue"/>
@@ -413,7 +488,7 @@
     <w:lsdException w:unhideWhenUsed="0" w:uiPriority="0" w:semiHidden="0" w:name="Body Text Indent 2"/>
     <w:lsdException w:unhideWhenUsed="0" w:uiPriority="0" w:semiHidden="0" w:name="Body Text Indent 3"/>
     <w:lsdException w:unhideWhenUsed="0" w:uiPriority="0" w:semiHidden="0" w:name="Block Text"/>
-    <w:lsdException w:unhideWhenUsed="0" w:uiPriority="0" w:semiHidden="0" w:name="Hyperlink"/>
+    <w:lsdException w:qFormat="1" w:unhideWhenUsed="0" w:uiPriority="0" w:semiHidden="0" w:name="Hyperlink"/>
     <w:lsdException w:unhideWhenUsed="0" w:uiPriority="0" w:semiHidden="0" w:name="FollowedHyperlink"/>
     <w:lsdException w:qFormat="1" w:unhideWhenUsed="0" w:uiPriority="0" w:semiHidden="0" w:name="Strong"/>
     <w:lsdException w:qFormat="1" w:unhideWhenUsed="0" w:uiPriority="0" w:semiHidden="0" w:name="Emphasis"/>
@@ -431,7 +506,7 @@
     <w:lsdException w:unhideWhenUsed="0" w:uiPriority="0" w:semiHidden="0" w:name="HTML Sample"/>
     <w:lsdException w:unhideWhenUsed="0" w:uiPriority="0" w:semiHidden="0" w:name="HTML Typewriter"/>
     <w:lsdException w:unhideWhenUsed="0" w:uiPriority="0" w:semiHidden="0" w:name="HTML Variable"/>
-    <w:lsdException w:unhideWhenUsed="0" w:uiPriority="0" w:name="Normal Table"/>
+    <w:lsdException w:qFormat="1" w:unhideWhenUsed="0" w:uiPriority="0" w:name="Normal Table"/>
     <w:lsdException w:unhideWhenUsed="0" w:uiPriority="0" w:semiHidden="0" w:name="annotation subject"/>
     <w:lsdException w:unhideWhenUsed="0" w:uiPriority="0" w:semiHidden="0" w:name="Table Simple 1"/>
     <w:lsdException w:unhideWhenUsed="0" w:uiPriority="0" w:semiHidden="0" w:name="Table Simple 2"/>
@@ -589,11 +664,13 @@
   <w:style w:type="character" w:default="1" w:styleId="2">
     <w:name w:val="Default Paragraph Font"/>
     <w:semiHidden/>
+    <w:qFormat/>
     <w:uiPriority w:val="0"/>
   </w:style>
   <w:style w:type="table" w:default="1" w:styleId="3">
     <w:name w:val="Normal Table"/>
     <w:semiHidden/>
+    <w:qFormat/>
     <w:uiPriority w:val="0"/>
     <w:tblPr>
       <w:tblCellMar>
@@ -607,6 +684,7 @@
   <w:style w:type="character" w:styleId="4">
     <w:name w:val="Hyperlink"/>
     <w:basedOn w:val="2"/>
+    <w:qFormat/>
     <w:uiPriority w:val="0"/>
     <w:rPr>
       <w:color w:val="0000FF"/>

</xml_diff>

<commit_message>
Added Schluter et al. 2006
</commit_message>
<xml_diff>
--- a/anc/references.docx
+++ b/anc/references.docx
@@ -257,7 +257,7 @@
         <w:rPr>
           <w:rFonts w:hint="default"/>
         </w:rPr>
-        <w:t xml:space="preserve">Zapata, M.; Jeffrey, S. W.; Wright, S. W.; Rodríguez, F.; Garrido, J. L.; Clementson, L. 2004. </w:t>
+        <w:t xml:space="preserve">Schlüter, L.; Lauridsen, T. L.; Krogh, G.; Jorgensen, T. 2006. </w:t>
       </w:r>
       <w:r>
         <w:rPr>
@@ -265,13 +265,13 @@
           <w:b/>
           <w:bCs/>
         </w:rPr>
-        <w:t>Photosynthetic pigments in 37 species (65 strains) of Haptophyta: implications for oceanography and chemotaxonomy</w:t>
-      </w:r>
-      <w:r>
-        <w:rPr>
-          <w:rFonts w:hint="default"/>
-        </w:rPr>
-        <w:t xml:space="preserve">. Marine Ecology Progress Series 270, 83-102. DOI: </w:t>
+        <w:t>Identification and quantification of phytoplankton groups in lakes using new pigment ratios – a comparison between pigment analysis by HPLC and microscopy</w:t>
+      </w:r>
+      <w:r>
+        <w:rPr>
+          <w:rFonts w:hint="default"/>
+        </w:rPr>
+        <w:t xml:space="preserve">. Freshwater Biology 51, 8, 1474-1485. DOI: </w:t>
       </w:r>
       <w:r>
         <w:rPr>
@@ -283,7 +283,7 @@
         <w:rPr>
           <w:rFonts w:hint="default"/>
         </w:rPr>
-        <w:instrText xml:space="preserve"> HYPERLINK "http://www.int-res.com/abstracts/meps/v270/p83-102/" </w:instrText>
+        <w:instrText xml:space="preserve"> HYPERLINK "http://doi.org/10.1111/j.1365-2427.2006.01582.x" </w:instrText>
       </w:r>
       <w:r>
         <w:rPr>
@@ -296,7 +296,7 @@
           <w:rStyle w:val="4"/>
           <w:rFonts w:hint="default"/>
         </w:rPr>
-        <w:t>10.3354/meps270083</w:t>
+        <w:t>10.1111/j.1365-2427.2006.01582.x</w:t>
       </w:r>
       <w:r>
         <w:rPr>
@@ -306,6 +306,81 @@
       </w:r>
       <w:bookmarkStart w:id="0" w:name="_GoBack"/>
       <w:bookmarkEnd w:id="0"/>
+    </w:p>
+    <w:p>
+      <w:pPr>
+        <w:keepNext w:val="0"/>
+        <w:keepLines w:val="0"/>
+        <w:pageBreakBefore w:val="0"/>
+        <w:widowControl/>
+        <w:kinsoku/>
+        <w:wordWrap/>
+        <w:overflowPunct/>
+        <w:topLinePunct w:val="0"/>
+        <w:autoSpaceDE/>
+        <w:autoSpaceDN/>
+        <w:bidi w:val="0"/>
+        <w:adjustRightInd/>
+        <w:snapToGrid/>
+        <w:spacing w:after="181" w:afterLines="50"/>
+        <w:ind w:left="600" w:leftChars="0" w:hanging="600" w:hangingChars="300"/>
+        <w:jc w:val="both"/>
+        <w:textAlignment w:val="auto"/>
+        <w:rPr>
+          <w:rFonts w:hint="default"/>
+        </w:rPr>
+      </w:pPr>
+      <w:r>
+        <w:rPr>
+          <w:rFonts w:hint="default"/>
+        </w:rPr>
+        <w:t xml:space="preserve">Zapata, M.; Jeffrey, S. W.; Wright, S. W.; Rodríguez, F.; Garrido, J. L.; Clementson, L. 2004. </w:t>
+      </w:r>
+      <w:r>
+        <w:rPr>
+          <w:rFonts w:hint="default"/>
+          <w:b/>
+          <w:bCs/>
+        </w:rPr>
+        <w:t>Photosynthetic pigments in 37 species (65 strains) of Haptophyta: implications for oceanography and chemotaxonomy</w:t>
+      </w:r>
+      <w:r>
+        <w:rPr>
+          <w:rFonts w:hint="default"/>
+        </w:rPr>
+        <w:t xml:space="preserve">. Marine Ecology Progress Series 270, 83-102. DOI: </w:t>
+      </w:r>
+      <w:r>
+        <w:rPr>
+          <w:rFonts w:hint="default"/>
+        </w:rPr>
+        <w:fldChar w:fldCharType="begin"/>
+      </w:r>
+      <w:r>
+        <w:rPr>
+          <w:rFonts w:hint="default"/>
+        </w:rPr>
+        <w:instrText xml:space="preserve"> HYPERLINK "http://www.int-res.com/abstracts/meps/v270/p83-102/" </w:instrText>
+      </w:r>
+      <w:r>
+        <w:rPr>
+          <w:rFonts w:hint="default"/>
+        </w:rPr>
+        <w:fldChar w:fldCharType="separate"/>
+      </w:r>
+      <w:r>
+        <w:rPr>
+          <w:rStyle w:val="4"/>
+          <w:rFonts w:hint="default"/>
+        </w:rPr>
+        <w:t>10.3354/meps270083</w:t>
+      </w:r>
+      <w:r>
+        <w:rPr>
+          <w:rFonts w:hint="default"/>
+        </w:rPr>
+        <w:fldChar w:fldCharType="end"/>
+      </w:r>
     </w:p>
     <w:p>
       <w:pPr>

</xml_diff>

<commit_message>
Added Schluter et al. 2004
</commit_message>
<xml_diff>
--- a/anc/references.docx
+++ b/anc/references.docx
@@ -257,7 +257,7 @@
         <w:rPr>
           <w:rFonts w:hint="default"/>
         </w:rPr>
-        <w:t xml:space="preserve">Schlüter, L.; Lauridsen, T. L.; Krogh, G.; Jorgensen, T. 2006. </w:t>
+        <w:t xml:space="preserve">Schlüter, L.; Garde, K.; Kaas, H. 2004. </w:t>
       </w:r>
       <w:r>
         <w:rPr>
@@ -265,13 +265,13 @@
           <w:b/>
           <w:bCs/>
         </w:rPr>
-        <w:t>Identification and quantification of phytoplankton groups in lakes using new pigment ratios – a comparison between pigment analysis by HPLC and microscopy</w:t>
-      </w:r>
-      <w:r>
-        <w:rPr>
-          <w:rFonts w:hint="default"/>
-        </w:rPr>
-        <w:t xml:space="preserve">. Freshwater Biology 51, 8, 1474-1485. DOI: </w:t>
+        <w:t>Detection of the toxic cyanobacteria Nodularia spumigena by means of a 4-keto-myxoxanthophyll-like pigment in the Baltic Sea</w:t>
+      </w:r>
+      <w:r>
+        <w:rPr>
+          <w:rFonts w:hint="default"/>
+        </w:rPr>
+        <w:t xml:space="preserve">. Marine Ecology Progress Series 275, 69-78. DOI: </w:t>
       </w:r>
       <w:r>
         <w:rPr>
@@ -283,7 +283,7 @@
         <w:rPr>
           <w:rFonts w:hint="default"/>
         </w:rPr>
-        <w:instrText xml:space="preserve"> HYPERLINK "http://doi.org/10.1111/j.1365-2427.2006.01582.x" </w:instrText>
+        <w:instrText xml:space="preserve"> HYPERLINK "http://doi.org/10.3354/meps275069" </w:instrText>
       </w:r>
       <w:r>
         <w:rPr>
@@ -296,7 +296,7 @@
           <w:rStyle w:val="4"/>
           <w:rFonts w:hint="default"/>
         </w:rPr>
-        <w:t>10.1111/j.1365-2427.2006.01582.x</w:t>
+        <w:t>10.3354/meps275069</w:t>
       </w:r>
       <w:r>
         <w:rPr>
@@ -306,6 +306,81 @@
       </w:r>
       <w:bookmarkStart w:id="0" w:name="_GoBack"/>
       <w:bookmarkEnd w:id="0"/>
+    </w:p>
+    <w:p>
+      <w:pPr>
+        <w:keepNext w:val="0"/>
+        <w:keepLines w:val="0"/>
+        <w:pageBreakBefore w:val="0"/>
+        <w:widowControl/>
+        <w:kinsoku/>
+        <w:wordWrap/>
+        <w:overflowPunct/>
+        <w:topLinePunct w:val="0"/>
+        <w:autoSpaceDE/>
+        <w:autoSpaceDN/>
+        <w:bidi w:val="0"/>
+        <w:adjustRightInd/>
+        <w:snapToGrid/>
+        <w:spacing w:after="181" w:afterLines="50"/>
+        <w:ind w:left="600" w:leftChars="0" w:hanging="600" w:hangingChars="300"/>
+        <w:jc w:val="both"/>
+        <w:textAlignment w:val="auto"/>
+        <w:rPr>
+          <w:rFonts w:hint="default"/>
+        </w:rPr>
+      </w:pPr>
+      <w:r>
+        <w:rPr>
+          <w:rFonts w:hint="default"/>
+        </w:rPr>
+        <w:t xml:space="preserve">Schlüter, L.; Lauridsen, T. L.; Krogh, G.; Jorgensen, T. 2006. </w:t>
+      </w:r>
+      <w:r>
+        <w:rPr>
+          <w:rFonts w:hint="default"/>
+          <w:b/>
+          <w:bCs/>
+        </w:rPr>
+        <w:t>Identification and quantification of phytoplankton groups in lakes using new pigment ratios – a comparison between pigment analysis by HPLC and microscopy</w:t>
+      </w:r>
+      <w:r>
+        <w:rPr>
+          <w:rFonts w:hint="default"/>
+        </w:rPr>
+        <w:t xml:space="preserve">. Freshwater Biology 51, 8, 1474-1485. DOI: </w:t>
+      </w:r>
+      <w:r>
+        <w:rPr>
+          <w:rFonts w:hint="default"/>
+        </w:rPr>
+        <w:fldChar w:fldCharType="begin"/>
+      </w:r>
+      <w:r>
+        <w:rPr>
+          <w:rFonts w:hint="default"/>
+        </w:rPr>
+        <w:instrText xml:space="preserve"> HYPERLINK "http://doi.org/10.1111/j.1365-2427.2006.01582.x" </w:instrText>
+      </w:r>
+      <w:r>
+        <w:rPr>
+          <w:rFonts w:hint="default"/>
+        </w:rPr>
+        <w:fldChar w:fldCharType="separate"/>
+      </w:r>
+      <w:r>
+        <w:rPr>
+          <w:rStyle w:val="4"/>
+          <w:rFonts w:hint="default"/>
+        </w:rPr>
+        <w:t>10.1111/j.1365-2427.2006.01582.x</w:t>
+      </w:r>
+      <w:r>
+        <w:rPr>
+          <w:rFonts w:hint="default"/>
+        </w:rPr>
+        <w:fldChar w:fldCharType="end"/>
+      </w:r>
     </w:p>
     <w:p>
       <w:pPr>

</xml_diff>

<commit_message>
Added Zapata et al. 2011
</commit_message>
<xml_diff>
--- a/anc/references.docx
+++ b/anc/references.docx
@@ -89,7 +89,7 @@
         <w:rPr>
           <w:rFonts w:hint="default"/>
         </w:rPr>
-        <w:t xml:space="preserve">Liu, S.; Yao, P.; Yu, Z.; Li, D.; Deng, C.; Zhen, Y. 2014. </w:t>
+        <w:t xml:space="preserve">Lauidsen, T. L.; Schlüter, L.; Johansson, L. S. 2011. </w:t>
       </w:r>
       <w:r>
         <w:rPr>
@@ -97,13 +97,13 @@
           <w:b/>
           <w:bCs/>
         </w:rPr>
-        <w:t>HPLC pigment profiles of 31 harmful algal bloom species isolated from the coastal sea areas of China</w:t>
-      </w:r>
-      <w:r>
-        <w:rPr>
-          <w:rFonts w:hint="default"/>
-        </w:rPr>
-        <w:t xml:space="preserve">. Journal of Ocean University of China 13, 6, 941-950. DOI: </w:t>
+        <w:t>Determining algal assemblages in oligotrophic lakes and streams: comparing information from newly developed pigment/chlorophyll a ratios with direct microscopy</w:t>
+      </w:r>
+      <w:r>
+        <w:rPr>
+          <w:rFonts w:hint="default"/>
+        </w:rPr>
+        <w:t xml:space="preserve">. Freshwater Biology 56, 8, 1638-1651. DOI: </w:t>
       </w:r>
       <w:r>
         <w:rPr>
@@ -115,7 +115,7 @@
         <w:rPr>
           <w:rFonts w:hint="default"/>
         </w:rPr>
-        <w:instrText xml:space="preserve"> HYPERLINK "http://doi.org/10.1007/s11802-014-2448-1" </w:instrText>
+        <w:instrText xml:space="preserve"> HYPERLINK "http://doi.org/10.1111/j.1365-2427.2011.02588.x" </w:instrText>
       </w:r>
       <w:r>
         <w:rPr>
@@ -128,7 +128,7 @@
           <w:rStyle w:val="4"/>
           <w:rFonts w:hint="default"/>
         </w:rPr>
-        <w:t>10.1007/s11802-014-2448-1</w:t>
+        <w:t>10.1111/j.1365-2427.2011.02588.x</w:t>
       </w:r>
       <w:r>
         <w:rPr>
@@ -164,7 +164,7 @@
         <w:rPr>
           <w:rFonts w:hint="default"/>
         </w:rPr>
-        <w:t xml:space="preserve">Schlüter, L.; Møhlenberg, F.; Havskum, H.; Larsen, S. 2000. </w:t>
+        <w:t xml:space="preserve">Liu, S.; Yao, P.; Yu, Z.; Li, D.; Deng, C.; Zhen, Y. 2014. </w:t>
       </w:r>
       <w:r>
         <w:rPr>
@@ -172,31 +172,13 @@
           <w:b/>
           <w:bCs/>
         </w:rPr>
-        <w:t xml:space="preserve">The use of phytoplankton pigments for identifying and quantifying phytoplankton groups in coastal areas:testing the influence of light and nutrients on pigment/chlorophyll </w:t>
-      </w:r>
-      <w:r>
-        <w:rPr>
-          <w:rFonts w:hint="default"/>
-          <w:b/>
-          <w:bCs/>
-          <w:i/>
-          <w:iCs/>
-        </w:rPr>
-        <w:t>a</w:t>
-      </w:r>
-      <w:r>
-        <w:rPr>
-          <w:rFonts w:hint="default"/>
-          <w:b/>
-          <w:bCs/>
-        </w:rPr>
-        <w:t xml:space="preserve"> ratios</w:t>
-      </w:r>
-      <w:r>
-        <w:rPr>
-          <w:rFonts w:hint="default"/>
-        </w:rPr>
-        <w:t xml:space="preserve">. Marine Ecology Progress Series 192, 49-63. DOI: </w:t>
+        <w:t>HPLC pigment profiles of 31 harmful algal bloom species isolated from the coastal sea areas of China</w:t>
+      </w:r>
+      <w:r>
+        <w:rPr>
+          <w:rFonts w:hint="default"/>
+        </w:rPr>
+        <w:t xml:space="preserve">. Journal of Ocean University of China 13, 6, 941-950. DOI: </w:t>
       </w:r>
       <w:r>
         <w:rPr>
@@ -208,7 +190,7 @@
         <w:rPr>
           <w:rFonts w:hint="default"/>
         </w:rPr>
-        <w:instrText xml:space="preserve"> HYPERLINK "http://doi.org/10.3354/meps192049" </w:instrText>
+        <w:instrText xml:space="preserve"> HYPERLINK "http://doi.org/10.1007/s11802-014-2448-1" </w:instrText>
       </w:r>
       <w:r>
         <w:rPr>
@@ -221,7 +203,7 @@
           <w:rStyle w:val="4"/>
           <w:rFonts w:hint="default"/>
         </w:rPr>
-        <w:t>10.3354/meps192049</w:t>
+        <w:t>10.1007/s11802-014-2448-1</w:t>
       </w:r>
       <w:r>
         <w:rPr>
@@ -257,7 +239,7 @@
         <w:rPr>
           <w:rFonts w:hint="default"/>
         </w:rPr>
-        <w:t xml:space="preserve">Schlüter, L.; Garde, K.; Kaas, H. 2004. </w:t>
+        <w:t xml:space="preserve">Schlüter, L.; Møhlenberg, F.; Havskum, H.; Larsen, S. 2000. </w:t>
       </w:r>
       <w:r>
         <w:rPr>
@@ -265,13 +247,31 @@
           <w:b/>
           <w:bCs/>
         </w:rPr>
-        <w:t>Detection of the toxic cyanobacteria Nodularia spumigena by means of a 4-keto-myxoxanthophyll-like pigment in the Baltic Sea</w:t>
-      </w:r>
-      <w:r>
-        <w:rPr>
-          <w:rFonts w:hint="default"/>
-        </w:rPr>
-        <w:t xml:space="preserve">. Marine Ecology Progress Series 275, 69-78. DOI: </w:t>
+        <w:t xml:space="preserve">The use of phytoplankton pigments for identifying and quantifying phytoplankton groups in coastal areas:testing the influence of light and nutrients on pigment/chlorophyll </w:t>
+      </w:r>
+      <w:r>
+        <w:rPr>
+          <w:rFonts w:hint="default"/>
+          <w:b/>
+          <w:bCs/>
+          <w:i/>
+          <w:iCs/>
+        </w:rPr>
+        <w:t>a</w:t>
+      </w:r>
+      <w:r>
+        <w:rPr>
+          <w:rFonts w:hint="default"/>
+          <w:b/>
+          <w:bCs/>
+        </w:rPr>
+        <w:t xml:space="preserve"> ratios</w:t>
+      </w:r>
+      <w:r>
+        <w:rPr>
+          <w:rFonts w:hint="default"/>
+        </w:rPr>
+        <w:t xml:space="preserve">. Marine Ecology Progress Series 192, 49-63. DOI: </w:t>
       </w:r>
       <w:r>
         <w:rPr>
@@ -283,7 +283,7 @@
         <w:rPr>
           <w:rFonts w:hint="default"/>
         </w:rPr>
-        <w:instrText xml:space="preserve"> HYPERLINK "http://doi.org/10.3354/meps275069" </w:instrText>
+        <w:instrText xml:space="preserve"> HYPERLINK "http://doi.org/10.3354/meps192049" </w:instrText>
       </w:r>
       <w:r>
         <w:rPr>
@@ -296,7 +296,7 @@
           <w:rStyle w:val="4"/>
           <w:rFonts w:hint="default"/>
         </w:rPr>
-        <w:t>10.3354/meps275069</w:t>
+        <w:t>10.3354/meps192049</w:t>
       </w:r>
       <w:r>
         <w:rPr>
@@ -304,8 +304,6 @@
         </w:rPr>
         <w:fldChar w:fldCharType="end"/>
       </w:r>
-      <w:bookmarkStart w:id="0" w:name="_GoBack"/>
-      <w:bookmarkEnd w:id="0"/>
     </w:p>
     <w:p>
       <w:pPr>
@@ -334,7 +332,7 @@
         <w:rPr>
           <w:rFonts w:hint="default"/>
         </w:rPr>
-        <w:t xml:space="preserve">Schlüter, L.; Lauridsen, T. L.; Krogh, G.; Jorgensen, T. 2006. </w:t>
+        <w:t xml:space="preserve">Schlüter, L.; Garde, K.; Kaas, H. 2004. </w:t>
       </w:r>
       <w:r>
         <w:rPr>
@@ -342,13 +340,13 @@
           <w:b/>
           <w:bCs/>
         </w:rPr>
-        <w:t>Identification and quantification of phytoplankton groups in lakes using new pigment ratios – a comparison between pigment analysis by HPLC and microscopy</w:t>
-      </w:r>
-      <w:r>
-        <w:rPr>
-          <w:rFonts w:hint="default"/>
-        </w:rPr>
-        <w:t xml:space="preserve">. Freshwater Biology 51, 8, 1474-1485. DOI: </w:t>
+        <w:t>Detection of the toxic cyanobacteria Nodularia spumigena by means of a 4-keto-myxoxanthophyll-like pigment in the Baltic Sea</w:t>
+      </w:r>
+      <w:r>
+        <w:rPr>
+          <w:rFonts w:hint="default"/>
+        </w:rPr>
+        <w:t xml:space="preserve">. Marine Ecology Progress Series 275, 69-78. DOI: </w:t>
       </w:r>
       <w:r>
         <w:rPr>
@@ -360,7 +358,7 @@
         <w:rPr>
           <w:rFonts w:hint="default"/>
         </w:rPr>
-        <w:instrText xml:space="preserve"> HYPERLINK "http://doi.org/10.1111/j.1365-2427.2006.01582.x" </w:instrText>
+        <w:instrText xml:space="preserve"> HYPERLINK "http://doi.org/10.3354/meps275069" </w:instrText>
       </w:r>
       <w:r>
         <w:rPr>
@@ -373,7 +371,7 @@
           <w:rStyle w:val="4"/>
           <w:rFonts w:hint="default"/>
         </w:rPr>
-        <w:t>10.1111/j.1365-2427.2006.01582.x</w:t>
+        <w:t>10.3354/meps275069</w:t>
       </w:r>
       <w:r>
         <w:rPr>
@@ -409,7 +407,7 @@
         <w:rPr>
           <w:rFonts w:hint="default"/>
         </w:rPr>
-        <w:t xml:space="preserve">Zapata, M.; Jeffrey, S. W.; Wright, S. W.; Rodríguez, F.; Garrido, J. L.; Clementson, L. 2004. </w:t>
+        <w:t xml:space="preserve">Schlüter, L.; Lauridsen, T. L.; Krogh, G.; Jorgensen, T. 2006. </w:t>
       </w:r>
       <w:r>
         <w:rPr>
@@ -417,6 +415,81 @@
           <w:b/>
           <w:bCs/>
         </w:rPr>
+        <w:t>Identification and quantification of phytoplankton groups in lakes using new pigment ratios – a comparison between pigment analysis by HPLC and microscopy</w:t>
+      </w:r>
+      <w:r>
+        <w:rPr>
+          <w:rFonts w:hint="default"/>
+        </w:rPr>
+        <w:t xml:space="preserve">. Freshwater Biology 51, 8, 1474-1485. DOI: </w:t>
+      </w:r>
+      <w:r>
+        <w:rPr>
+          <w:rFonts w:hint="default"/>
+        </w:rPr>
+        <w:fldChar w:fldCharType="begin"/>
+      </w:r>
+      <w:r>
+        <w:rPr>
+          <w:rFonts w:hint="default"/>
+        </w:rPr>
+        <w:instrText xml:space="preserve"> HYPERLINK "http://doi.org/10.1111/j.1365-2427.2006.01582.x" </w:instrText>
+      </w:r>
+      <w:r>
+        <w:rPr>
+          <w:rFonts w:hint="default"/>
+        </w:rPr>
+        <w:fldChar w:fldCharType="separate"/>
+      </w:r>
+      <w:r>
+        <w:rPr>
+          <w:rStyle w:val="4"/>
+          <w:rFonts w:hint="default"/>
+        </w:rPr>
+        <w:t>10.1111/j.1365-2427.2006.01582.x</w:t>
+      </w:r>
+      <w:r>
+        <w:rPr>
+          <w:rFonts w:hint="default"/>
+        </w:rPr>
+        <w:fldChar w:fldCharType="end"/>
+      </w:r>
+    </w:p>
+    <w:p>
+      <w:pPr>
+        <w:keepNext w:val="0"/>
+        <w:keepLines w:val="0"/>
+        <w:pageBreakBefore w:val="0"/>
+        <w:widowControl/>
+        <w:kinsoku/>
+        <w:wordWrap/>
+        <w:overflowPunct/>
+        <w:topLinePunct w:val="0"/>
+        <w:autoSpaceDE/>
+        <w:autoSpaceDN/>
+        <w:bidi w:val="0"/>
+        <w:adjustRightInd/>
+        <w:snapToGrid/>
+        <w:spacing w:after="181" w:afterLines="50"/>
+        <w:ind w:left="600" w:leftChars="0" w:hanging="600" w:hangingChars="300"/>
+        <w:jc w:val="both"/>
+        <w:textAlignment w:val="auto"/>
+        <w:rPr>
+          <w:rFonts w:hint="default"/>
+        </w:rPr>
+      </w:pPr>
+      <w:r>
+        <w:rPr>
+          <w:rFonts w:hint="default"/>
+        </w:rPr>
+        <w:t xml:space="preserve">Zapata, M.; Jeffrey, S. W.; Wright, S. W.; Rodríguez, F.; Garrido, J. L.; Clementson, L. 2004. </w:t>
+      </w:r>
+      <w:r>
+        <w:rPr>
+          <w:rFonts w:hint="default"/>
+          <w:b/>
+          <w:bCs/>
+        </w:rPr>
         <w:t>Photosynthetic pigments in 37 species (65 strains) of Haptophyta: implications for oceanography and chemotaxonomy</w:t>
       </w:r>
       <w:r>
@@ -456,6 +529,83 @@
         </w:rPr>
         <w:fldChar w:fldCharType="end"/>
       </w:r>
+    </w:p>
+    <w:p>
+      <w:pPr>
+        <w:keepNext w:val="0"/>
+        <w:keepLines w:val="0"/>
+        <w:pageBreakBefore w:val="0"/>
+        <w:widowControl/>
+        <w:kinsoku/>
+        <w:wordWrap/>
+        <w:overflowPunct/>
+        <w:topLinePunct w:val="0"/>
+        <w:autoSpaceDE/>
+        <w:autoSpaceDN/>
+        <w:bidi w:val="0"/>
+        <w:adjustRightInd/>
+        <w:snapToGrid/>
+        <w:spacing w:after="181" w:afterLines="50"/>
+        <w:ind w:left="600" w:leftChars="0" w:hanging="600" w:hangingChars="300"/>
+        <w:jc w:val="both"/>
+        <w:textAlignment w:val="auto"/>
+        <w:rPr>
+          <w:rFonts w:hint="default"/>
+        </w:rPr>
+      </w:pPr>
+      <w:r>
+        <w:rPr>
+          <w:rFonts w:hint="default"/>
+        </w:rPr>
+        <w:t xml:space="preserve">Zapata, M.; Rodríguez, F.; Fraga, S.; Barra, L.; Ruggiero, M. V. </w:t>
+      </w:r>
+      <w:r>
+        <w:rPr>
+          <w:rFonts w:hint="default"/>
+          <w:b/>
+          <w:bCs/>
+        </w:rPr>
+        <w:t>Chlorophyll c pigment patterns in 18 species (51 strains) of the genus Pseudo-nitzschia (Bacillariophyceae)</w:t>
+      </w:r>
+      <w:r>
+        <w:rPr>
+          <w:rFonts w:hint="default"/>
+        </w:rPr>
+        <w:t xml:space="preserve">. Journal of Phycology 47, 6, 1274-1280. DOI: </w:t>
+      </w:r>
+      <w:r>
+        <w:rPr>
+          <w:rFonts w:hint="default"/>
+        </w:rPr>
+        <w:fldChar w:fldCharType="begin"/>
+      </w:r>
+      <w:r>
+        <w:rPr>
+          <w:rFonts w:hint="default"/>
+        </w:rPr>
+        <w:instrText xml:space="preserve"> HYPERLINK "http://doi.org/10.1111/j.1529-8817.2011.01055.x" </w:instrText>
+      </w:r>
+      <w:r>
+        <w:rPr>
+          <w:rFonts w:hint="default"/>
+        </w:rPr>
+        <w:fldChar w:fldCharType="separate"/>
+      </w:r>
+      <w:r>
+        <w:rPr>
+          <w:rStyle w:val="4"/>
+          <w:rFonts w:hint="default"/>
+        </w:rPr>
+        <w:t>10.1111/j.1529-8817.2011.01055.x</w:t>
+      </w:r>
+      <w:r>
+        <w:rPr>
+          <w:rFonts w:hint="default"/>
+        </w:rPr>
+        <w:fldChar w:fldCharType="end"/>
+      </w:r>
+      <w:bookmarkStart w:id="0" w:name="_GoBack"/>
+      <w:bookmarkEnd w:id="0"/>
     </w:p>
     <w:p>
       <w:pPr>

</xml_diff>